<commit_message>
Clean up race car lesson
</commit_message>
<xml_diff>
--- a/CourseMaterials/03_abstraction/00_race_car/race_car.docx
+++ b/CourseMaterials/03_abstraction/00_race_car/race_car.docx
@@ -728,19 +728,13 @@
         <w:rPr>
           <w:rFonts w:ascii="Garamond" w:hAnsi="Garamond"/>
         </w:rPr>
-        <w:t xml:space="preserve">        Hint: you need to track when you’re touching the finish line AND a “</w:t>
-      </w:r>
-      <w:r>
-        <w:rPr>
-          <w:rFonts w:ascii="Garamond" w:hAnsi="Garamond"/>
-        </w:rPr>
-        <w:t>halfway</w:t>
-      </w:r>
-      <w:r>
-        <w:rPr>
-          <w:rFonts w:ascii="Garamond" w:hAnsi="Garamond"/>
-        </w:rPr>
-        <w:t>” line</w:t>
+        <w:t xml:space="preserve">        Hint: you need </w:t>
+      </w:r>
+      <w:r>
+        <w:rPr>
+          <w:rFonts w:ascii="Garamond" w:hAnsi="Garamond"/>
+        </w:rPr>
+        <w:t>a finish line, a “halfway line”, AND a variable to track the last one you hit</w:t>
       </w:r>
     </w:p>
     <w:p>

</xml_diff>

<commit_message>
Make race_car game "final" example that accomplishes all goals
</commit_message>
<xml_diff>
--- a/CourseMaterials/03_abstraction/00_race_car/race_car.docx
+++ b/CourseMaterials/03_abstraction/00_race_car/race_car.docx
@@ -1,6 +1,6 @@
 
 <file path=word/document.xml><?xml version="1.0" encoding="utf-8"?>
-<w:document xmlns:wpc="http://schemas.microsoft.com/office/word/2010/wordprocessingCanvas" xmlns:cx="http://schemas.microsoft.com/office/drawing/2014/chartex" xmlns:cx1="http://schemas.microsoft.com/office/drawing/2015/9/8/chartex" xmlns:cx2="http://schemas.microsoft.com/office/drawing/2015/10/21/chartex" xmlns:cx3="http://schemas.microsoft.com/office/drawing/2016/5/9/chartex" xmlns:cx4="http://schemas.microsoft.com/office/drawing/2016/5/10/chartex" xmlns:cx5="http://schemas.microsoft.com/office/drawing/2016/5/11/chartex" xmlns:cx6="http://schemas.microsoft.com/office/drawing/2016/5/12/chartex" xmlns:cx7="http://schemas.microsoft.com/office/drawing/2016/5/13/chartex" xmlns:cx8="http://schemas.microsoft.com/office/drawing/2016/5/14/chartex" xmlns:mc="http://schemas.openxmlformats.org/markup-compatibility/2006" xmlns:aink="http://schemas.microsoft.com/office/drawing/2016/ink" xmlns:am3d="http://schemas.microsoft.com/office/drawing/2017/model3d" xmlns:o="urn:schemas-microsoft-com:office:office" xmlns:oel="http://schemas.microsoft.com/office/2019/extlst" xmlns:r="http://schemas.openxmlformats.org/officeDocument/2006/relationships" xmlns:m="http://schemas.openxmlformats.org/officeDocument/2006/math" xmlns:v="urn:schemas-microsoft-com:vml" xmlns:wp14="http://schemas.microsoft.com/office/word/2010/wordprocessingDrawing" xmlns:wp="http://schemas.openxmlformats.org/drawingml/2006/wordprocessingDrawing" xmlns:w10="urn:schemas-microsoft-com:office:word" xmlns:w="http://schemas.openxmlformats.org/wordprocessingml/2006/main" xmlns:w14="http://schemas.microsoft.com/office/word/2010/wordml" xmlns:w15="http://schemas.microsoft.com/office/word/2012/wordml" xmlns:w16cex="http://schemas.microsoft.com/office/word/2018/wordml/cex" xmlns:w16cid="http://schemas.microsoft.com/office/word/2016/wordml/cid" xmlns:w16="http://schemas.microsoft.com/office/word/2018/wordml" xmlns:w16sdtdh="http://schemas.microsoft.com/office/word/2020/wordml/sdtdatahash" xmlns:w16se="http://schemas.microsoft.com/office/word/2015/wordml/symex" xmlns:wpg="http://schemas.microsoft.com/office/word/2010/wordprocessingGroup" xmlns:wpi="http://schemas.microsoft.com/office/word/2010/wordprocessingInk" xmlns:wne="http://schemas.microsoft.com/office/word/2006/wordml" xmlns:wps="http://schemas.microsoft.com/office/word/2010/wordprocessingShape" mc:Ignorable="w14 w15 w16se w16cid w16 w16cex w16sdtdh wp14">
+<w:document xmlns:wpc="http://schemas.microsoft.com/office/word/2010/wordprocessingCanvas" xmlns:cx="http://schemas.microsoft.com/office/drawing/2014/chartex" xmlns:cx1="http://schemas.microsoft.com/office/drawing/2015/9/8/chartex" xmlns:cx2="http://schemas.microsoft.com/office/drawing/2015/10/21/chartex" xmlns:cx3="http://schemas.microsoft.com/office/drawing/2016/5/9/chartex" xmlns:cx4="http://schemas.microsoft.com/office/drawing/2016/5/10/chartex" xmlns:cx5="http://schemas.microsoft.com/office/drawing/2016/5/11/chartex" xmlns:cx6="http://schemas.microsoft.com/office/drawing/2016/5/12/chartex" xmlns:cx7="http://schemas.microsoft.com/office/drawing/2016/5/13/chartex" xmlns:cx8="http://schemas.microsoft.com/office/drawing/2016/5/14/chartex" xmlns:mc="http://schemas.openxmlformats.org/markup-compatibility/2006" xmlns:aink="http://schemas.microsoft.com/office/drawing/2016/ink" xmlns:am3d="http://schemas.microsoft.com/office/drawing/2017/model3d" xmlns:o="urn:schemas-microsoft-com:office:office" xmlns:oel="http://schemas.microsoft.com/office/2019/extlst" xmlns:r="http://schemas.openxmlformats.org/officeDocument/2006/relationships" xmlns:m="http://schemas.openxmlformats.org/officeDocument/2006/math" xmlns:v="urn:schemas-microsoft-com:vml" xmlns:wp14="http://schemas.microsoft.com/office/word/2010/wordprocessingDrawing" xmlns:wp="http://schemas.openxmlformats.org/drawingml/2006/wordprocessingDrawing" xmlns:w10="urn:schemas-microsoft-com:office:word" xmlns:w="http://schemas.openxmlformats.org/wordprocessingml/2006/main" xmlns:w14="http://schemas.microsoft.com/office/word/2010/wordml" xmlns:w15="http://schemas.microsoft.com/office/word/2012/wordml" xmlns:w16cex="http://schemas.microsoft.com/office/word/2018/wordml/cex" xmlns:w16cid="http://schemas.microsoft.com/office/word/2016/wordml/cid" xmlns:w16="http://schemas.microsoft.com/office/word/2018/wordml" xmlns:w16du="http://schemas.microsoft.com/office/word/2023/wordml/word16du" xmlns:w16sdtdh="http://schemas.microsoft.com/office/word/2020/wordml/sdtdatahash" xmlns:w16se="http://schemas.microsoft.com/office/word/2015/wordml/symex" xmlns:wpg="http://schemas.microsoft.com/office/word/2010/wordprocessingGroup" xmlns:wpi="http://schemas.microsoft.com/office/word/2010/wordprocessingInk" xmlns:wne="http://schemas.microsoft.com/office/word/2006/wordml" xmlns:wps="http://schemas.microsoft.com/office/word/2010/wordprocessingShape" mc:Ignorable="w14 w15 w16se w16cid w16 w16cex w16sdtdh w16du wp14">
   <w:body>
     <w:p>
       <w:pPr>
@@ -473,7 +473,19 @@
         <w:rPr>
           <w:rFonts w:ascii="Garamond" w:hAnsi="Garamond"/>
         </w:rPr>
-        <w:t>slow the spite down whenever it’s touching green</w:t>
+        <w:t>slow the sp</w:t>
+      </w:r>
+      <w:r>
+        <w:rPr>
+          <w:rFonts w:ascii="Garamond" w:hAnsi="Garamond"/>
+        </w:rPr>
+        <w:t>r</w:t>
+      </w:r>
+      <w:r>
+        <w:rPr>
+          <w:rFonts w:ascii="Garamond" w:hAnsi="Garamond"/>
+        </w:rPr>
+        <w:t>ite down whenever it’s touching green</w:t>
       </w:r>
     </w:p>
     <w:p>
@@ -643,38 +655,6 @@
           <w:rFonts w:ascii="Garamond" w:hAnsi="Garamond"/>
         </w:rPr>
         <w:t>Make it a two-player game</w:t>
-      </w:r>
-    </w:p>
-    <w:p>
-      <w:pPr>
-        <w:ind w:firstLine="540"/>
-      </w:pPr>
-      <w:r>
-        <w:t xml:space="preserve">□ </w:t>
-      </w:r>
-      <w:r>
-        <w:rPr>
-          <w:rFonts w:ascii="Garamond" w:hAnsi="Garamond"/>
-        </w:rPr>
-        <w:t>Add</w:t>
-      </w:r>
-      <w:r>
-        <w:rPr>
-          <w:rFonts w:ascii="Garamond" w:hAnsi="Garamond"/>
-        </w:rPr>
-        <w:t xml:space="preserve"> </w:t>
-      </w:r>
-      <w:r>
-        <w:rPr>
-          <w:rFonts w:ascii="Garamond" w:hAnsi="Garamond"/>
-        </w:rPr>
-        <w:t>a second level to your</w:t>
-      </w:r>
-      <w:r>
-        <w:rPr>
-          <w:rFonts w:ascii="Garamond" w:hAnsi="Garamond"/>
-        </w:rPr>
-        <w:t xml:space="preserve"> game</w:t>
       </w:r>
     </w:p>
     <w:p>
@@ -809,7 +789,7 @@
 </file>
 
 <file path=word/numbering.xml><?xml version="1.0" encoding="utf-8"?>
-<w:numbering xmlns:wpc="http://schemas.microsoft.com/office/word/2010/wordprocessingCanvas" xmlns:cx="http://schemas.microsoft.com/office/drawing/2014/chartex" xmlns:cx1="http://schemas.microsoft.com/office/drawing/2015/9/8/chartex" xmlns:cx2="http://schemas.microsoft.com/office/drawing/2015/10/21/chartex" xmlns:cx3="http://schemas.microsoft.com/office/drawing/2016/5/9/chartex" xmlns:cx4="http://schemas.microsoft.com/office/drawing/2016/5/10/chartex" xmlns:cx5="http://schemas.microsoft.com/office/drawing/2016/5/11/chartex" xmlns:cx6="http://schemas.microsoft.com/office/drawing/2016/5/12/chartex" xmlns:cx7="http://schemas.microsoft.com/office/drawing/2016/5/13/chartex" xmlns:cx8="http://schemas.microsoft.com/office/drawing/2016/5/14/chartex" xmlns:mc="http://schemas.openxmlformats.org/markup-compatibility/2006" xmlns:aink="http://schemas.microsoft.com/office/drawing/2016/ink" xmlns:am3d="http://schemas.microsoft.com/office/drawing/2017/model3d" xmlns:o="urn:schemas-microsoft-com:office:office" xmlns:oel="http://schemas.microsoft.com/office/2019/extlst" xmlns:r="http://schemas.openxmlformats.org/officeDocument/2006/relationships" xmlns:m="http://schemas.openxmlformats.org/officeDocument/2006/math" xmlns:v="urn:schemas-microsoft-com:vml" xmlns:wp14="http://schemas.microsoft.com/office/word/2010/wordprocessingDrawing" xmlns:wp="http://schemas.openxmlformats.org/drawingml/2006/wordprocessingDrawing" xmlns:w10="urn:schemas-microsoft-com:office:word" xmlns:w="http://schemas.openxmlformats.org/wordprocessingml/2006/main" xmlns:w14="http://schemas.microsoft.com/office/word/2010/wordml" xmlns:w15="http://schemas.microsoft.com/office/word/2012/wordml" xmlns:w16cex="http://schemas.microsoft.com/office/word/2018/wordml/cex" xmlns:w16cid="http://schemas.microsoft.com/office/word/2016/wordml/cid" xmlns:w16="http://schemas.microsoft.com/office/word/2018/wordml" xmlns:w16sdtdh="http://schemas.microsoft.com/office/word/2020/wordml/sdtdatahash" xmlns:w16se="http://schemas.microsoft.com/office/word/2015/wordml/symex" xmlns:wpg="http://schemas.microsoft.com/office/word/2010/wordprocessingGroup" xmlns:wpi="http://schemas.microsoft.com/office/word/2010/wordprocessingInk" xmlns:wne="http://schemas.microsoft.com/office/word/2006/wordml" xmlns:wps="http://schemas.microsoft.com/office/word/2010/wordprocessingShape" mc:Ignorable="w14 w15 w16se w16cid w16 w16cex w16sdtdh wp14">
+<w:numbering xmlns:wpc="http://schemas.microsoft.com/office/word/2010/wordprocessingCanvas" xmlns:cx="http://schemas.microsoft.com/office/drawing/2014/chartex" xmlns:cx1="http://schemas.microsoft.com/office/drawing/2015/9/8/chartex" xmlns:cx2="http://schemas.microsoft.com/office/drawing/2015/10/21/chartex" xmlns:cx3="http://schemas.microsoft.com/office/drawing/2016/5/9/chartex" xmlns:cx4="http://schemas.microsoft.com/office/drawing/2016/5/10/chartex" xmlns:cx5="http://schemas.microsoft.com/office/drawing/2016/5/11/chartex" xmlns:cx6="http://schemas.microsoft.com/office/drawing/2016/5/12/chartex" xmlns:cx7="http://schemas.microsoft.com/office/drawing/2016/5/13/chartex" xmlns:cx8="http://schemas.microsoft.com/office/drawing/2016/5/14/chartex" xmlns:mc="http://schemas.openxmlformats.org/markup-compatibility/2006" xmlns:aink="http://schemas.microsoft.com/office/drawing/2016/ink" xmlns:am3d="http://schemas.microsoft.com/office/drawing/2017/model3d" xmlns:o="urn:schemas-microsoft-com:office:office" xmlns:oel="http://schemas.microsoft.com/office/2019/extlst" xmlns:r="http://schemas.openxmlformats.org/officeDocument/2006/relationships" xmlns:m="http://schemas.openxmlformats.org/officeDocument/2006/math" xmlns:v="urn:schemas-microsoft-com:vml" xmlns:wp14="http://schemas.microsoft.com/office/word/2010/wordprocessingDrawing" xmlns:wp="http://schemas.openxmlformats.org/drawingml/2006/wordprocessingDrawing" xmlns:w10="urn:schemas-microsoft-com:office:word" xmlns:w="http://schemas.openxmlformats.org/wordprocessingml/2006/main" xmlns:w14="http://schemas.microsoft.com/office/word/2010/wordml" xmlns:w15="http://schemas.microsoft.com/office/word/2012/wordml" xmlns:w16cex="http://schemas.microsoft.com/office/word/2018/wordml/cex" xmlns:w16cid="http://schemas.microsoft.com/office/word/2016/wordml/cid" xmlns:w16="http://schemas.microsoft.com/office/word/2018/wordml" xmlns:w16du="http://schemas.microsoft.com/office/word/2023/wordml/word16du" xmlns:w16sdtdh="http://schemas.microsoft.com/office/word/2020/wordml/sdtdatahash" xmlns:w16se="http://schemas.microsoft.com/office/word/2015/wordml/symex" xmlns:wpg="http://schemas.microsoft.com/office/word/2010/wordprocessingGroup" xmlns:wpi="http://schemas.microsoft.com/office/word/2010/wordprocessingInk" xmlns:wne="http://schemas.microsoft.com/office/word/2006/wordml" xmlns:wps="http://schemas.microsoft.com/office/word/2010/wordprocessingShape" mc:Ignorable="w14 w15 w16se w16cid w16 w16cex w16sdtdh w16du wp14">
   <w:abstractNum w:abstractNumId="0" w15:restartNumberingAfterBreak="0">
     <w:nsid w:val="0AE702BA"/>
     <w:multiLevelType w:val="hybridMultilevel"/>
@@ -1254,7 +1234,7 @@
 </file>
 
 <file path=word/styles.xml><?xml version="1.0" encoding="utf-8"?>
-<w:styles xmlns:mc="http://schemas.openxmlformats.org/markup-compatibility/2006" xmlns:r="http://schemas.openxmlformats.org/officeDocument/2006/relationships" xmlns:w="http://schemas.openxmlformats.org/wordprocessingml/2006/main" xmlns:w14="http://schemas.microsoft.com/office/word/2010/wordml" xmlns:w15="http://schemas.microsoft.com/office/word/2012/wordml" xmlns:w16cex="http://schemas.microsoft.com/office/word/2018/wordml/cex" xmlns:w16cid="http://schemas.microsoft.com/office/word/2016/wordml/cid" xmlns:w16="http://schemas.microsoft.com/office/word/2018/wordml" xmlns:w16sdtdh="http://schemas.microsoft.com/office/word/2020/wordml/sdtdatahash" xmlns:w16se="http://schemas.microsoft.com/office/word/2015/wordml/symex" mc:Ignorable="w14 w15 w16se w16cid w16 w16cex w16sdtdh">
+<w:styles xmlns:mc="http://schemas.openxmlformats.org/markup-compatibility/2006" xmlns:r="http://schemas.openxmlformats.org/officeDocument/2006/relationships" xmlns:w="http://schemas.openxmlformats.org/wordprocessingml/2006/main" xmlns:w14="http://schemas.microsoft.com/office/word/2010/wordml" xmlns:w15="http://schemas.microsoft.com/office/word/2012/wordml" xmlns:w16cex="http://schemas.microsoft.com/office/word/2018/wordml/cex" xmlns:w16cid="http://schemas.microsoft.com/office/word/2016/wordml/cid" xmlns:w16="http://schemas.microsoft.com/office/word/2018/wordml" xmlns:w16du="http://schemas.microsoft.com/office/word/2023/wordml/word16du" xmlns:w16sdtdh="http://schemas.microsoft.com/office/word/2020/wordml/sdtdatahash" xmlns:w16se="http://schemas.microsoft.com/office/word/2015/wordml/symex" mc:Ignorable="w14 w15 w16se w16cid w16 w16cex w16sdtdh w16du">
   <w:docDefaults>
     <w:rPrDefault>
       <w:rPr>

</xml_diff>